<commit_message>
moved entries from READY
</commit_message>
<xml_diff>
--- a/++Templated Entries/READY/Deboo, Astad (Katrak) TemplatedLD.docx
+++ b/++Templated Entries/READY/Deboo, Astad (Katrak) TemplatedLD.docx
@@ -326,6 +326,7 @@
             </w:placeholder>
             <w:text/>
           </w:sdtPr>
+          <w:sdtEndPr/>
           <w:sdtContent>
             <w:tc>
               <w:tcPr>
@@ -371,21 +372,7 @@
                     <w:rFonts w:eastAsiaTheme="minorEastAsia"/>
                     <w:lang w:val="en-CA" w:eastAsia="ja-JP"/>
                   </w:rPr>
-                  <w:t xml:space="preserve"> (</w:t>
-                </w:r>
-                <w:r>
-                  <w:rPr>
-                    <w:rFonts w:eastAsiaTheme="minorEastAsia"/>
-                    <w:lang w:val="en-CA" w:eastAsia="ja-JP"/>
-                  </w:rPr>
-                  <w:t>1947</w:t>
-                </w:r>
-                <w:r>
-                  <w:rPr>
-                    <w:rFonts w:eastAsiaTheme="minorEastAsia"/>
-                    <w:lang w:val="en-CA" w:eastAsia="ja-JP"/>
-                  </w:rPr>
-                  <w:t>--)</w:t>
+                  <w:t xml:space="preserve"> (1947--)</w:t>
                 </w:r>
               </w:p>
             </w:tc>
@@ -851,6 +838,7 @@
               <w:p>
                 <w:pPr>
                   <w:pStyle w:val="Heading1"/>
+                  <w:outlineLvl w:val="0"/>
                 </w:pPr>
                 <w:proofErr w:type="spellStart"/>
                 <w:r>
@@ -1060,7 +1048,30 @@
                   <w:t>Rhythm Divine</w:t>
                 </w:r>
                 <w:r>
-                  <w:t xml:space="preserve"> (YEAR?) with Manipuri martial artists, </w:t>
+                  <w:t xml:space="preserve"> </w:t>
+                </w:r>
+                <w:r>
+                  <w:rPr>
+                    <w:highlight w:val="yellow"/>
+                  </w:rPr>
+                  <w:t>(</w:t>
+                </w:r>
+                <w:bookmarkStart w:id="0" w:name="_GoBack"/>
+                <w:r>
+                  <w:rPr>
+                    <w:highlight w:val="yellow"/>
+                  </w:rPr>
+                  <w:t>YEAR</w:t>
+                </w:r>
+                <w:bookmarkEnd w:id="0"/>
+                <w:r>
+                  <w:rPr>
+                    <w:highlight w:val="yellow"/>
+                  </w:rPr>
+                  <w:t>?)</w:t>
+                </w:r>
+                <w:r>
+                  <w:t xml:space="preserve"> with Manipuri martial artists, </w:t>
                 </w:r>
                 <w:proofErr w:type="spellStart"/>
                 <w:r>
@@ -1143,7 +1154,16 @@
                   <w:t>Dancing Dolphins</w:t>
                 </w:r>
                 <w:r>
-                  <w:t>, YEAR?) in Kolkata, then in Chennai with</w:t>
+                  <w:t xml:space="preserve">, </w:t>
+                </w:r>
+                <w:r>
+                  <w:rPr>
+                    <w:highlight w:val="yellow"/>
+                  </w:rPr>
+                  <w:t>YEAR?)</w:t>
+                </w:r>
+                <w:r>
+                  <w:t xml:space="preserve"> in Kolkata, then in Chennai with</w:t>
                 </w:r>
                 <w:r>
                   <w:t xml:space="preserve"> </w:t>
@@ -1292,7 +1312,16 @@
                   <w:t>Breaking Boundaries</w:t>
                 </w:r>
                 <w:r>
-                  <w:t xml:space="preserve"> (YEAR?), with street children of</w:t>
+                  <w:t xml:space="preserve"> </w:t>
+                </w:r>
+                <w:r>
+                  <w:rPr>
+                    <w:highlight w:val="yellow"/>
+                  </w:rPr>
+                  <w:t>(YEAR?),</w:t>
+                </w:r>
+                <w:r>
+                  <w:t xml:space="preserve"> with street children of</w:t>
                 </w:r>
                 <w:r>
                   <w:t xml:space="preserve"> Salaam </w:t>
@@ -1480,8 +1509,6 @@
                 </w:r>
               </w:p>
             </w:tc>
-            <w:bookmarkStart w:id="0" w:name="_GoBack" w:displacedByCustomXml="next"/>
-            <w:bookmarkEnd w:id="0" w:displacedByCustomXml="next"/>
           </w:sdtContent>
         </w:sdt>
       </w:tr>
@@ -3543,6 +3570,10 @@
     <w:compatSetting w:name="enableOpenTypeFeatures" w:uri="http://schemas.microsoft.com/office/word" w:val="1"/>
     <w:compatSetting w:name="doNotFlipMirrorIndents" w:uri="http://schemas.microsoft.com/office/word" w:val="1"/>
   </w:compat>
+  <w:rsids>
+    <w:rsidRoot w:val="00A36087"/>
+    <w:rsid w:val="00A36087"/>
+  </w:rsids>
   <m:mathPr>
     <m:mathFont m:val="Cambria Math"/>
     <m:brkBin m:val="before"/>
@@ -4283,7 +4314,7 @@
   <a:extraClrSchemeLst/>
   <a:extLst>
     <a:ext uri="{05A4C25C-085E-4340-85A3-A5531E510DB2}">
-      <thm15:themeFamily xmlns:thm15="http://schemas.microsoft.com/office/thememl/2012/main" xmlns="" name="Office Theme" id="{62F939B6-93AF-4DB8-9C6B-D6C7DFDC589F}" vid="{4A3C46E8-61CC-4603-A589-7422A47A8E4A}"/>
+      <thm15:themeFamily xmlns="" xmlns:thm15="http://schemas.microsoft.com/office/thememl/2012/main" name="Office Theme" id="{62F939B6-93AF-4DB8-9C6B-D6C7DFDC589F}" vid="{4A3C46E8-61CC-4603-A589-7422A47A8E4A}"/>
     </a:ext>
   </a:extLst>
 </a:theme>
@@ -4294,7 +4325,7 @@
 </file>
 
 <file path=customXml/itemProps1.xml><?xml version="1.0" encoding="utf-8"?>
-<ds:datastoreItem xmlns:ds="http://schemas.openxmlformats.org/officeDocument/2006/customXml" ds:itemID="{067FB714-5516-1C45-84FD-A5F9CA25D7D6}">
+<ds:datastoreItem xmlns:ds="http://schemas.openxmlformats.org/officeDocument/2006/customXml" ds:itemID="{52013D4C-3EB5-0E41-A91C-0FE22A322614}">
   <ds:schemaRefs>
     <ds:schemaRef ds:uri="http://schemas.openxmlformats.org/officeDocument/2006/bibliography"/>
   </ds:schemaRefs>

</xml_diff>